<commit_message>
added figures in jpg format
</commit_message>
<xml_diff>
--- a/JSSCE_Special_Issue/DiscussionPoints.docx
+++ b/JSSCE_Special_Issue/DiscussionPoints.docx
@@ -35,7 +35,43 @@
           <w:sz w:val="20"/>
           <w:szCs w:val="20"/>
         </w:rPr>
-        <w:t>Please let us know if you have any discussion points you would like to highlight in your article and we may feature your article on our social media sites. Possible discussion points could highlight novel aspects of your paper that will be of interest to the engineering community, or perhaps raise questions regarding how other engineers view the matters discussed in your manuscript. Please note, discussion points should be no longer than a few sentences as they will be posted on the journal Facebook page when your paper is published.</w:t>
+        <w:t>Please let us know if you have any discussion points you would like to highlight in your article and we may feature your article on our social media sites. Possible discussion points could highlight novel aspects of your paper that will be of interest to the engineering community, or perhaps raise questions regarding how other engineers view the matters discussed in your manuscript. Please note</w:t>
+      </w:r>
+      <w:proofErr w:type="gramStart"/>
+      <w:r>
+        <w:rPr>
+          <w:rFonts w:ascii="Courier New" w:eastAsia="Times New Roman" w:hAnsi="Courier New" w:cs="Courier New"/>
+          <w:sz w:val="20"/>
+          <w:szCs w:val="20"/>
+        </w:rPr>
+        <w:t>,</w:t>
+      </w:r>
+      <w:proofErr w:type="gramEnd"/>
+      <w:r>
+        <w:rPr>
+          <w:rFonts w:ascii="Courier New" w:eastAsia="Times New Roman" w:hAnsi="Courier New" w:cs="Courier New"/>
+          <w:sz w:val="20"/>
+          <w:szCs w:val="20"/>
+        </w:rPr>
+        <w:t xml:space="preserve"> discussion points should be no longer than a few sentences as they will be posted on the journal </w:t>
+      </w:r>
+      <w:proofErr w:type="spellStart"/>
+      <w:r>
+        <w:rPr>
+          <w:rFonts w:ascii="Courier New" w:eastAsia="Times New Roman" w:hAnsi="Courier New" w:cs="Courier New"/>
+          <w:sz w:val="20"/>
+          <w:szCs w:val="20"/>
+        </w:rPr>
+        <w:t>Facebook</w:t>
+      </w:r>
+      <w:proofErr w:type="spellEnd"/>
+      <w:r>
+        <w:rPr>
+          <w:rFonts w:ascii="Courier New" w:eastAsia="Times New Roman" w:hAnsi="Courier New" w:cs="Courier New"/>
+          <w:sz w:val="20"/>
+          <w:szCs w:val="20"/>
+        </w:rPr>
+        <w:t xml:space="preserve"> page when your paper is published.</w:t>
       </w:r>
     </w:p>
     <w:p/>
@@ -66,13 +102,45 @@
         <w:t xml:space="preserve">the </w:t>
       </w:r>
       <w:r>
-        <w:t>desired control system parameters that enables construction of the Pareto front in the multidimensional control metrics space. The approach provided significant insight in the design and flight testing of an AirStar jet airplane</w:t>
+        <w:t xml:space="preserve">desired control system parameters that enables construction of the Pareto front in the multidimensional control metrics space. The approach provided significant insight in the design and flight testing of an </w:t>
+      </w:r>
+      <w:proofErr w:type="spellStart"/>
+      <w:r>
+        <w:t>AirStar</w:t>
+      </w:r>
+      <w:proofErr w:type="spellEnd"/>
+      <w:r>
+        <w:t xml:space="preserve"> jet airplane</w:t>
       </w:r>
       <w:r>
         <w:t xml:space="preserve"> implementing L1 adaptive autopilot</w:t>
       </w:r>
       <w:r>
         <w:t>.</w:t>
+      </w:r>
+    </w:p>
+    <w:p/>
+    <w:p>
+      <w:r>
+        <w:t>The use of the P</w:t>
+      </w:r>
+      <w:r>
+        <w:t xml:space="preserve">arameter  </w:t>
+      </w:r>
+      <w:r>
+        <w:t>S</w:t>
+      </w:r>
+      <w:r>
+        <w:t xml:space="preserve">pace </w:t>
+      </w:r>
+      <w:r>
+        <w:t>I</w:t>
+      </w:r>
+      <w:r>
+        <w:t>nvestigation</w:t>
+      </w:r>
+      <w:r>
+        <w:t xml:space="preserve"> method together with the MOVI software provided significant insights into the design and optimization of the L1 flight control system for the AirSTAR GTM aircraft, which was successfully flight tested by NASA.</w:t>
       </w:r>
     </w:p>
     <w:sectPr>

</xml_diff>